<commit_message>
Added some of the tutorial functionality
</commit_message>
<xml_diff>
--- a/Assests/Tutorial briefing/Tutorial guidance.docx
+++ b/Assests/Tutorial briefing/Tutorial guidance.docx
@@ -9,8 +9,6 @@
       <w:r>
         <w:t>Introduction</w:t>
       </w:r>
-      <w:bookmarkStart w:id="0" w:name="_GoBack"/>
-      <w:bookmarkEnd w:id="0"/>
     </w:p>
     <w:p>
       <w:r>
@@ -92,246 +90,213 @@
     </w:p>
     <w:p>
       <w:r>
-        <w:t xml:space="preserve">Great, now that you have </w:t>
-      </w:r>
-      <w:r>
-        <w:t xml:space="preserve">master </w:t>
-      </w:r>
-      <w:r>
-        <w:t>the basic mechanics</w:t>
+        <w:t>Great, now that you have master the basic mechanics</w:t>
       </w:r>
       <w:r>
         <w:t>. G</w:t>
       </w:r>
       <w:r>
-        <w:t>o and pick</w:t>
-      </w:r>
+        <w:t xml:space="preserve">o and pick up </w:t>
+      </w:r>
+      <w:r>
+        <w:t>these three items</w:t>
+      </w:r>
+      <w:r>
+        <w:t>.</w:t>
+      </w:r>
+    </w:p>
+    <w:p>
+      <w:r>
+        <w:t>(Picks up the card</w:t>
+      </w:r>
+      <w:r>
+        <w:t>s</w:t>
+      </w:r>
+      <w:r>
+        <w:t>)</w:t>
+      </w:r>
+    </w:p>
+    <w:p>
+      <w:pPr>
+        <w:pStyle w:val="Heading2"/>
+      </w:pPr>
+      <w:r>
+        <w:t>Ability Q (Blade Rain)</w:t>
+      </w:r>
+    </w:p>
+    <w:p>
+      <w:r>
+        <w:t xml:space="preserve">You have gain three new abilities. </w:t>
+      </w:r>
+      <w:r>
+        <w:t xml:space="preserve">Follow the arrow </w:t>
+      </w:r>
+      <w:r>
+        <w:t>to the</w:t>
+      </w:r>
+      <w:r>
+        <w:t xml:space="preserve"> highlighted</w:t>
+      </w:r>
+      <w:r>
+        <w:t xml:space="preserve"> circle</w:t>
+      </w:r>
+      <w:r>
+        <w:t>.</w:t>
+      </w:r>
+    </w:p>
+    <w:p>
+      <w:r>
+        <w:t>Now,</w:t>
+      </w:r>
+      <w:bookmarkStart w:id="0" w:name="_GoBack"/>
+      <w:bookmarkEnd w:id="0"/>
+      <w:r>
+        <w:t xml:space="preserve"> cast</w:t>
+      </w:r>
+      <w:r>
+        <w:t xml:space="preserve"> your ability</w:t>
+      </w:r>
+    </w:p>
+    <w:p>
+      <w:r>
+        <w:t>(Highlights the ability Q and limit the user only to Q)</w:t>
+      </w:r>
+    </w:p>
+    <w:p>
+      <w:r>
+        <w:t>[(if another ability is pressed) No, you are not allowed to cast that ability at this time. We will come to it in short time]</w:t>
+      </w:r>
+    </w:p>
+    <w:p>
+      <w:pPr>
+        <w:pStyle w:val="Heading2"/>
+      </w:pPr>
+      <w:r>
+        <w:t>Ability E (Wall raise)</w:t>
+      </w:r>
+    </w:p>
+    <w:p>
+      <w:r>
+        <w:t xml:space="preserve">Great Job. </w:t>
+      </w:r>
+      <w:r>
+        <w:t>Th</w:t>
+      </w:r>
+      <w:r>
+        <w:t>e ability you have casted is called</w:t>
+      </w:r>
+      <w:r>
+        <w:t xml:space="preserve"> Blade Rain.</w:t>
+      </w:r>
+      <w:r>
+        <w:t xml:space="preserve"> Now try and cast the next ability </w:t>
+      </w:r>
+    </w:p>
+    <w:p>
       <w:r>
         <w:t xml:space="preserve"> </w:t>
       </w:r>
       <w:r>
-        <w:t xml:space="preserve">up </w:t>
-      </w:r>
-      <w:r>
-        <w:t>these three items</w:t>
+        <w:t>(Highlights the ability E and limit the user only to E)</w:t>
+      </w:r>
+    </w:p>
+    <w:p>
+      <w:r>
+        <w:t>[(if another ability is pressed) No, you are not allowed to cast that ability at this time. We will come to it in short time]</w:t>
+      </w:r>
+    </w:p>
+    <w:p>
+      <w:r>
+        <w:t xml:space="preserve">Nice work. Now you have blocked the passage for your opponents. </w:t>
+      </w:r>
+      <w:r>
+        <w:t>Now t</w:t>
+      </w:r>
+      <w:r>
+        <w:t>hey have to find another way to get to you.</w:t>
+      </w:r>
+    </w:p>
+    <w:p>
+      <w:pPr>
+        <w:pStyle w:val="Heading2"/>
+      </w:pPr>
+      <w:r>
+        <w:t>Ability R (Impalement)</w:t>
+      </w:r>
+    </w:p>
+    <w:p>
+      <w:r>
+        <w:t>Cast your last ability on the skeleton.</w:t>
+      </w:r>
+    </w:p>
+    <w:p>
+      <w:r>
+        <w:t xml:space="preserve"> (Highlights the ability </w:t>
+      </w:r>
+      <w:r>
+        <w:t>R</w:t>
+      </w:r>
+      <w:r>
+        <w:t xml:space="preserve"> and limit the user only to </w:t>
+      </w:r>
+      <w:r>
+        <w:t>R</w:t>
+      </w:r>
+      <w:r>
+        <w:t>)</w:t>
+      </w:r>
+    </w:p>
+    <w:p>
+      <w:r>
+        <w:t>[(if another ability is pressed) No, you already know how its casted. Please cast the last ability by pressing R]</w:t>
+      </w:r>
+    </w:p>
+    <w:p>
+      <w:r>
+        <w:t>(Uses the ability)</w:t>
+      </w:r>
+    </w:p>
+    <w:p>
+      <w:pPr>
+        <w:pStyle w:val="Heading2"/>
+      </w:pPr>
+      <w:r>
+        <w:t>Swap abilities</w:t>
+      </w:r>
+    </w:p>
+    <w:p>
+      <w:r>
+        <w:t xml:space="preserve">Great job!!! You have just </w:t>
+      </w:r>
+      <w:r>
+        <w:t>levelled</w:t>
+      </w:r>
+      <w:r>
+        <w:t xml:space="preserve"> up your </w:t>
+      </w:r>
+      <w:r>
+        <w:t>last ability slot</w:t>
+      </w:r>
+      <w:r>
+        <w:t xml:space="preserve">. You can swap your ability to another slot but only if it is not cooldown. Swap your </w:t>
+      </w:r>
+      <w:r>
+        <w:t>first ability</w:t>
+      </w:r>
+      <w:r>
+        <w:t xml:space="preserve"> </w:t>
+      </w:r>
+      <w:r>
+        <w:t>with</w:t>
+      </w:r>
+      <w:r>
+        <w:t xml:space="preserve"> your </w:t>
+      </w:r>
+      <w:r>
+        <w:t>last ability</w:t>
       </w:r>
       <w:r>
         <w:t>.</w:t>
-      </w:r>
-    </w:p>
-    <w:p>
-      <w:r>
-        <w:t>(Picks up the card</w:t>
-      </w:r>
-      <w:r>
-        <w:t>s</w:t>
-      </w:r>
-      <w:r>
-        <w:t>)</w:t>
-      </w:r>
-    </w:p>
-    <w:p>
-      <w:pPr>
-        <w:pStyle w:val="Heading2"/>
-      </w:pPr>
-      <w:r>
-        <w:t xml:space="preserve">Ability </w:t>
-      </w:r>
-      <w:r>
-        <w:t>Q (Blade Rain)</w:t>
-      </w:r>
-    </w:p>
-    <w:p>
-      <w:r>
-        <w:t>You have gain three new abilities. Walk up to the</w:t>
-      </w:r>
-      <w:r>
-        <w:t xml:space="preserve"> highlighted</w:t>
-      </w:r>
-      <w:r>
-        <w:t xml:space="preserve"> circle and cast your ability</w:t>
-      </w:r>
-    </w:p>
-    <w:p>
-      <w:r>
-        <w:t>(Highlights the ability Q and limit the user only to Q)</w:t>
-      </w:r>
-    </w:p>
-    <w:p>
-      <w:r>
-        <w:t>[(if another ability is pressed) No, you are not allowed to cast that ability at this time. We will come to it in short time]</w:t>
-      </w:r>
-    </w:p>
-    <w:p>
-      <w:pPr>
-        <w:pStyle w:val="Heading2"/>
-      </w:pPr>
-      <w:r>
-        <w:t>Ability E (Wall raise)</w:t>
-      </w:r>
-    </w:p>
-    <w:p>
-      <w:r>
-        <w:t xml:space="preserve">Great Job. </w:t>
-      </w:r>
-      <w:r>
-        <w:t>Th</w:t>
-      </w:r>
-      <w:r>
-        <w:t>e ability you have casted is called</w:t>
-      </w:r>
-      <w:r>
-        <w:t xml:space="preserve"> Blade Rain.</w:t>
-      </w:r>
-      <w:r>
-        <w:t xml:space="preserve"> Now try and cast the next ability </w:t>
-      </w:r>
-    </w:p>
-    <w:p>
-      <w:r>
-        <w:t xml:space="preserve"> </w:t>
-      </w:r>
-      <w:r>
-        <w:t xml:space="preserve">(Highlights the ability </w:t>
-      </w:r>
-      <w:r>
-        <w:t>E</w:t>
-      </w:r>
-      <w:r>
-        <w:t xml:space="preserve"> and limit the user only to </w:t>
-      </w:r>
-      <w:r>
-        <w:t>E</w:t>
-      </w:r>
-      <w:r>
-        <w:t>)</w:t>
-      </w:r>
-    </w:p>
-    <w:p>
-      <w:r>
-        <w:t>[(if another ability is pressed) No, you are not allowed to cast that ability at this time. We will come to it in short time]</w:t>
-      </w:r>
-    </w:p>
-    <w:p>
-      <w:r>
-        <w:t>Nice work. Now you have blocked the</w:t>
-      </w:r>
-      <w:r>
-        <w:t xml:space="preserve"> passage for your opponents. </w:t>
-      </w:r>
-      <w:r>
-        <w:t>Now t</w:t>
-      </w:r>
-      <w:r>
-        <w:t>hey have to find another way to get to you.</w:t>
-      </w:r>
-    </w:p>
-    <w:p>
-      <w:pPr>
-        <w:pStyle w:val="Heading2"/>
-      </w:pPr>
-      <w:r>
-        <w:t xml:space="preserve">Ability </w:t>
-      </w:r>
-      <w:r>
-        <w:t>R (Impalement)</w:t>
-      </w:r>
-    </w:p>
-    <w:p>
-      <w:r>
-        <w:t>Cast your last ability on the skeleton</w:t>
-      </w:r>
-      <w:r>
-        <w:t>.</w:t>
-      </w:r>
-    </w:p>
-    <w:p>
-      <w:r>
-        <w:t xml:space="preserve"> (Highlights the ability </w:t>
-      </w:r>
-      <w:r>
-        <w:t>R</w:t>
-      </w:r>
-      <w:r>
-        <w:t xml:space="preserve"> and limit the user only to </w:t>
-      </w:r>
-      <w:r>
-        <w:t>R</w:t>
-      </w:r>
-      <w:r>
-        <w:t>)</w:t>
-      </w:r>
-    </w:p>
-    <w:p>
-      <w:r>
-        <w:t>[(if another ability is pressed) No, you</w:t>
-      </w:r>
-      <w:r>
-        <w:t xml:space="preserve"> already know how its casted. Please cast the last ability by pressing R</w:t>
-      </w:r>
-      <w:r>
-        <w:t>]</w:t>
-      </w:r>
-    </w:p>
-    <w:p>
-      <w:r>
-        <w:t>(Uses the ability)</w:t>
-      </w:r>
-    </w:p>
-    <w:p>
-      <w:pPr>
-        <w:pStyle w:val="Heading2"/>
-      </w:pPr>
-      <w:r>
-        <w:t>Swap abilities</w:t>
-      </w:r>
-    </w:p>
-    <w:p>
-      <w:r>
-        <w:t xml:space="preserve">Great job!!! You have just </w:t>
-      </w:r>
-      <w:r>
-        <w:t>levelled</w:t>
-      </w:r>
-      <w:r>
-        <w:t xml:space="preserve"> up your </w:t>
-      </w:r>
-      <w:r>
-        <w:t>last ability slot</w:t>
-      </w:r>
-      <w:r>
-        <w:t xml:space="preserve">. You can swap your ability to another slot but only if it is not cooldown. Swap your </w:t>
-      </w:r>
-      <w:r>
-        <w:t>first ability</w:t>
-      </w:r>
-      <w:r>
-        <w:t xml:space="preserve"> </w:t>
-      </w:r>
-      <w:r>
-        <w:t>with</w:t>
-      </w:r>
-      <w:r>
-        <w:t xml:space="preserve"> your </w:t>
-      </w:r>
-      <w:r>
-        <w:t>last ability</w:t>
-      </w:r>
-      <w:r>
-        <w:t>.</w:t>
-      </w:r>
-    </w:p>
-    <w:p>
-      <w:pPr>
-        <w:rPr>
-          <w:color w:val="2F5496" w:themeColor="accent1" w:themeShade="BF"/>
-        </w:rPr>
-      </w:pPr>
-      <w:r>
-        <w:rPr>
-          <w:color w:val="2F5496" w:themeColor="accent1" w:themeShade="BF"/>
-        </w:rPr>
-        <w:t>(Show the key of G as an indication what to press)</w:t>
       </w:r>
     </w:p>
     <w:p>
@@ -345,6 +310,19 @@
           <w:color w:val="2F5496" w:themeColor="accent1" w:themeShade="BF"/>
         </w:rPr>
         <w:lastRenderedPageBreak/>
+        <w:t>(Show the key of G as an indication what to press)</w:t>
+      </w:r>
+    </w:p>
+    <w:p>
+      <w:pPr>
+        <w:rPr>
+          <w:color w:val="2F5496" w:themeColor="accent1" w:themeShade="BF"/>
+        </w:rPr>
+      </w:pPr>
+      <w:r>
+        <w:rPr>
+          <w:color w:val="2F5496" w:themeColor="accent1" w:themeShade="BF"/>
+        </w:rPr>
         <w:t>(when pressed highlights the ability slots)</w:t>
       </w:r>
     </w:p>
@@ -408,13 +386,8 @@
       </w:r>
     </w:p>
     <w:p>
-      <w:proofErr w:type="spellStart"/>
-      <w:r>
-        <w:t>Ahhh</w:t>
-      </w:r>
-      <w:proofErr w:type="spellEnd"/>
-      <w:r>
-        <w:t xml:space="preserve"> yes. I forgot. You don’t have a free slot. You have to discard an ability in order to free up a slot. Now activate discard operation and select the card you wish to through away. Then pick up the new ability.</w:t>
+      <w:r>
+        <w:t>Ahhh yes. I forgot. You don’t have a free slot. You have to discard an ability in order to free up a slot. Now activate discard operation and select the card you wish to through away. Then pick up the new ability.</w:t>
       </w:r>
     </w:p>
     <w:p>
@@ -452,38 +425,105 @@
         <w:rPr>
           <w:color w:val="2F5496" w:themeColor="accent1" w:themeShade="BF"/>
         </w:rPr>
+        <w:t xml:space="preserve"> (when pressed highlights the ability slots)</w:t>
+      </w:r>
+    </w:p>
+    <w:p>
+      <w:r>
+        <w:t>(</w:t>
+      </w:r>
+      <w:r>
+        <w:t>Discard</w:t>
+      </w:r>
+      <w:r>
+        <w:t xml:space="preserve"> ability)</w:t>
+      </w:r>
+    </w:p>
+    <w:p>
+      <w:r>
+        <w:t>(Picks up the cards)</w:t>
+      </w:r>
+    </w:p>
+    <w:p/>
+    <w:p>
+      <w:r>
+        <w:t>Great Job</w:t>
+      </w:r>
+      <w:r>
+        <w:t>.</w:t>
+      </w:r>
+    </w:p>
+    <w:p>
+      <w:pPr>
+        <w:pStyle w:val="Heading1"/>
+      </w:pPr>
+      <w:r>
+        <w:t>Fighting</w:t>
+      </w:r>
+    </w:p>
+    <w:p>
+      <w:r>
+        <w:t>Now l</w:t>
+      </w:r>
+      <w:r>
+        <w:t>et’s</w:t>
+      </w:r>
+      <w:r>
+        <w:t xml:space="preserve"> get you started on fighting an opponent.</w:t>
+      </w:r>
+    </w:p>
+    <w:p>
+      <w:r>
+        <w:t>Strike down the skeleton.</w:t>
+      </w:r>
+    </w:p>
+    <w:p>
+      <w:r>
+        <w:t>(Strikes skeleton down)</w:t>
+      </w:r>
+    </w:p>
+    <w:p>
+      <w:r>
+        <w:t>Nice work. Now defend three attacks from</w:t>
+      </w:r>
+      <w:r>
         <w:t xml:space="preserve"> </w:t>
       </w:r>
       <w:r>
-        <w:rPr>
-          <w:color w:val="2F5496" w:themeColor="accent1" w:themeShade="BF"/>
-        </w:rPr>
-        <w:t>(when pressed highlights the ability slots)</w:t>
-      </w:r>
-    </w:p>
-    <w:p>
-      <w:r>
-        <w:t>(</w:t>
-      </w:r>
-      <w:r>
-        <w:t>Discard</w:t>
-      </w:r>
-      <w:r>
-        <w:t xml:space="preserve"> ability)</w:t>
-      </w:r>
-    </w:p>
-    <w:p>
-      <w:r>
-        <w:t>(Picks up the cards)</w:t>
-      </w:r>
-    </w:p>
-    <w:p/>
-    <w:p>
-      <w:r>
-        <w:t>Great Job</w:t>
-      </w:r>
-      <w:r>
-        <w:t>.</w:t>
+        <w:t xml:space="preserve">the </w:t>
+      </w:r>
+      <w:r>
+        <w:t xml:space="preserve">next </w:t>
+      </w:r>
+      <w:r>
+        <w:t>Skeleton</w:t>
+      </w:r>
+    </w:p>
+    <w:p>
+      <w:r>
+        <w:t xml:space="preserve">(Blocks of </w:t>
+      </w:r>
+      <w:r>
+        <w:t xml:space="preserve">three </w:t>
+      </w:r>
+      <w:r>
+        <w:t>attacks)</w:t>
+      </w:r>
+    </w:p>
+    <w:p>
+      <w:r>
+        <w:t>Now strike down the skeleton</w:t>
+      </w:r>
+      <w:r>
+        <w:t xml:space="preserve"> with your attacks</w:t>
+      </w:r>
+      <w:r>
+        <w:t xml:space="preserve"> or make use of your ability</w:t>
+      </w:r>
+    </w:p>
+    <w:p>
+      <w:r>
+        <w:t>(Strikes down skeleton)</w:t>
       </w:r>
     </w:p>
     <w:p>
@@ -491,131 +531,39 @@
         <w:pStyle w:val="Heading1"/>
       </w:pPr>
       <w:r>
-        <w:t>Fighting</w:t>
-      </w:r>
-    </w:p>
-    <w:p>
-      <w:r>
-        <w:t>N</w:t>
-      </w:r>
-      <w:r>
-        <w:t xml:space="preserve">ow </w:t>
-      </w:r>
-      <w:r>
-        <w:t>l</w:t>
-      </w:r>
-      <w:r>
-        <w:t>et’s</w:t>
-      </w:r>
-      <w:r>
-        <w:t xml:space="preserve"> get you started on fighting an opponent.</w:t>
-      </w:r>
-    </w:p>
-    <w:p>
-      <w:r>
-        <w:t>Strike down the skeleton.</w:t>
-      </w:r>
-    </w:p>
-    <w:p>
-      <w:r>
-        <w:t>(Strikes skeleton down)</w:t>
-      </w:r>
-    </w:p>
-    <w:p>
-      <w:r>
-        <w:t>Nice work. Now defend three attacks from</w:t>
-      </w:r>
+        <w:t>Activating Traps</w:t>
+      </w:r>
+    </w:p>
+    <w:p>
+      <w:r>
+        <w:t>Great job! You have earned some points. You can use these points to activate various traps placed in the area.</w:t>
+      </w:r>
+    </w:p>
+    <w:p>
+      <w:r>
+        <w:t>Let me introduce to you</w:t>
+      </w:r>
+      <w:r>
+        <w:t xml:space="preserve"> to the first trap.  Go and activate your first trap.</w:t>
+      </w:r>
+    </w:p>
+    <w:p>
+      <w:r>
+        <w:t>(Activates it)</w:t>
+      </w:r>
+    </w:p>
+    <w:p>
       <w:r>
         <w:t xml:space="preserve"> </w:t>
       </w:r>
       <w:r>
-        <w:t xml:space="preserve">the </w:t>
-      </w:r>
-      <w:r>
-        <w:t xml:space="preserve">next </w:t>
-      </w:r>
-      <w:r>
-        <w:t>Skeleton</w:t>
-      </w:r>
-    </w:p>
-    <w:p>
-      <w:r>
-        <w:t xml:space="preserve">(Blocks of </w:t>
-      </w:r>
-      <w:r>
-        <w:t xml:space="preserve">three </w:t>
-      </w:r>
-      <w:r>
-        <w:t>attacks)</w:t>
-      </w:r>
-    </w:p>
-    <w:p>
-      <w:r>
-        <w:t>Now strike down the skeleton</w:t>
-      </w:r>
-      <w:r>
-        <w:t xml:space="preserve"> with your attacks</w:t>
-      </w:r>
-      <w:r>
-        <w:t xml:space="preserve"> or make use of your ability</w:t>
-      </w:r>
-    </w:p>
-    <w:p>
-      <w:r>
-        <w:t>(Strikes down skeleton)</w:t>
-      </w:r>
-    </w:p>
-    <w:p>
-      <w:pPr>
-        <w:pStyle w:val="Heading1"/>
-      </w:pPr>
-      <w:r>
-        <w:t>Activating Traps</w:t>
-      </w:r>
-    </w:p>
-    <w:p>
-      <w:r>
-        <w:t>Great job! You have earned some points. You can use these points to activate various traps placed in the area.</w:t>
-      </w:r>
-    </w:p>
-    <w:p>
-      <w:r>
-        <w:t>Let me introduce to you</w:t>
-      </w:r>
-      <w:r>
-        <w:t xml:space="preserve"> to the first trap.  Go and activate your first trap.</w:t>
-      </w:r>
-    </w:p>
-    <w:p>
-      <w:r>
-        <w:t>(Activates it)</w:t>
-      </w:r>
-    </w:p>
-    <w:p>
-      <w:r>
-        <w:t xml:space="preserve"> </w:t>
-      </w:r>
-      <w:r>
         <w:t>(Show skeleton running toward trap)</w:t>
       </w:r>
     </w:p>
     <w:p>
       <w:r>
-        <w:t>[(if player dies) Remember that these traps can also harmful to you and allies.</w:t>
-      </w:r>
-      <w:r>
-        <w:t xml:space="preserve"> Ill only be this nice to you once, since </w:t>
-      </w:r>
-      <w:proofErr w:type="spellStart"/>
-      <w:r>
-        <w:t>its</w:t>
-      </w:r>
-      <w:proofErr w:type="spellEnd"/>
-      <w:r>
-        <w:t xml:space="preserve"> your first try</w:t>
-      </w:r>
-      <w:r>
-        <w:t xml:space="preserve"> (Respawn player at safe location)]</w:t>
+        <w:lastRenderedPageBreak/>
+        <w:t>[(if player dies) Remember that these traps can also harmful to you and allies. Ill only be this nice to you once, since its your first try (Respawn player at safe location)]</w:t>
       </w:r>
     </w:p>
     <w:p/>

</xml_diff>

<commit_message>
Fixed Issue: Player can level up upon killing enemies Fixed Issue: Player only receives half of the damage when enemies is killed indirectly by the player Fixed Issue: Abilities are now damaging according to the slot of the ability of the player Fixed Issue: Skeleton death animation won't play when it is dead Fixed Issue: Props and abilities are starting with a cooldown even if it is not activated
Updated: Expanded the tutorial tasks up to fighting the skeletons
Updated: Improved the UI for Tutorial including mouse clicking to trigger attacks and blocks
</commit_message>
<xml_diff>
--- a/Assests/Tutorial briefing/Tutorial guidance.docx
+++ b/Assests/Tutorial briefing/Tutorial guidance.docx
@@ -96,252 +96,224 @@
     </w:p>
     <w:p>
       <w:r>
-        <w:t xml:space="preserve">Great! Now try to zoom in to the </w:t>
-      </w:r>
-      <w:r>
-        <w:t xml:space="preserve">knight </w:t>
-      </w:r>
-      <w:r>
-        <w:t xml:space="preserve">and out from the </w:t>
-      </w:r>
-      <w:r>
-        <w:t>knight</w:t>
+        <w:t>Great! Now try to zoom in to the knight and out from the knight.</w:t>
+      </w:r>
+    </w:p>
+    <w:p>
+      <w:r>
+        <w:t>Great! Now try to zoom in and out of the knight.</w:t>
+      </w:r>
+    </w:p>
+    <w:p>
+      <w:r>
+        <w:t xml:space="preserve">Now try to </w:t>
+      </w:r>
+      <w:r>
+        <w:t xml:space="preserve">rotate </w:t>
+      </w:r>
+      <w:r>
+        <w:t>camera around the character.</w:t>
+      </w:r>
+    </w:p>
+    <w:p>
+      <w:r>
+        <w:t>Nice work! You can use the mouse to rotate the character to face in a different direction</w:t>
+      </w:r>
+    </w:p>
+    <w:p>
+      <w:pPr>
+        <w:pStyle w:val="Heading1"/>
+      </w:pPr>
+      <w:r>
+        <w:t>Abilities</w:t>
+      </w:r>
+    </w:p>
+    <w:p>
+      <w:r>
+        <w:t>Great, now that you have master the basic mechanics</w:t>
+      </w:r>
+      <w:r>
+        <w:t>. G</w:t>
+      </w:r>
+      <w:r>
+        <w:t xml:space="preserve">o and pick up </w:t>
+      </w:r>
+      <w:r>
+        <w:t>these three items</w:t>
+      </w:r>
+      <w:r>
+        <w:t>.</w:t>
+      </w:r>
+    </w:p>
+    <w:p>
+      <w:r>
+        <w:t>(Picks up the card</w:t>
+      </w:r>
+      <w:r>
+        <w:t>s</w:t>
+      </w:r>
+      <w:r>
+        <w:t>)</w:t>
+      </w:r>
+    </w:p>
+    <w:p>
+      <w:pPr>
+        <w:pStyle w:val="Heading2"/>
+      </w:pPr>
+      <w:r>
+        <w:t>Ability Q (Blade Rain)</w:t>
+      </w:r>
+    </w:p>
+    <w:p>
+      <w:r>
+        <w:t xml:space="preserve">You have gain three new abilities. </w:t>
+      </w:r>
+      <w:r>
+        <w:t xml:space="preserve">Follow the arrow </w:t>
+      </w:r>
+      <w:r>
+        <w:t>to the</w:t>
+      </w:r>
+      <w:r>
+        <w:t xml:space="preserve"> highlighted</w:t>
+      </w:r>
+      <w:r>
+        <w:t xml:space="preserve"> circle</w:t>
+      </w:r>
+      <w:r>
+        <w:t>.</w:t>
+      </w:r>
+    </w:p>
+    <w:p>
+      <w:r>
+        <w:t>Now, cast</w:t>
+      </w:r>
+      <w:r>
+        <w:t xml:space="preserve"> your ability</w:t>
+      </w:r>
+    </w:p>
+    <w:p>
+      <w:r>
+        <w:t>(Highlights the ability Q and limit the user only to Q)</w:t>
+      </w:r>
+    </w:p>
+    <w:p>
+      <w:r>
+        <w:t>[(if another ability is pressed) No, you are not allowed to cast that ability at this time. We will come to it in short time]</w:t>
+      </w:r>
+    </w:p>
+    <w:p>
+      <w:pPr>
+        <w:pStyle w:val="Heading2"/>
+      </w:pPr>
+      <w:r>
+        <w:t>Ability E (Wall raise)</w:t>
+      </w:r>
+    </w:p>
+    <w:p>
+      <w:r>
+        <w:t xml:space="preserve">Great Job. </w:t>
+      </w:r>
+      <w:r>
+        <w:t>Th</w:t>
+      </w:r>
+      <w:r>
+        <w:t>e ability you have casted is called</w:t>
+      </w:r>
+      <w:r>
+        <w:t xml:space="preserve"> Blade Rain.</w:t>
+      </w:r>
+      <w:r>
+        <w:t xml:space="preserve"> Now try and cast the next ability </w:t>
+      </w:r>
+    </w:p>
+    <w:p>
+      <w:r>
+        <w:t xml:space="preserve"> </w:t>
+      </w:r>
+      <w:r>
+        <w:t>(Highlights the ability E and limit the user only to E)</w:t>
+      </w:r>
+    </w:p>
+    <w:p>
+      <w:r>
+        <w:t>[(if another ability is pressed) No, you are not allowed to cast that ability at this time. We will come to it in short time]</w:t>
+      </w:r>
+    </w:p>
+    <w:p>
+      <w:r>
+        <w:t xml:space="preserve">Nice work. Now you have blocked the passage for your opponents. </w:t>
+      </w:r>
+      <w:r>
+        <w:t>Now t</w:t>
+      </w:r>
+      <w:r>
+        <w:t>hey have to find another way to get to you.</w:t>
+      </w:r>
+    </w:p>
+    <w:p>
+      <w:pPr>
+        <w:pStyle w:val="Heading2"/>
+      </w:pPr>
+      <w:r>
+        <w:t>Ability R (Impalement)</w:t>
+      </w:r>
+    </w:p>
+    <w:p>
+      <w:r>
+        <w:t>Cast your last ability on the skeleton.</w:t>
+      </w:r>
+    </w:p>
+    <w:p>
+      <w:r>
+        <w:t xml:space="preserve"> (Highlights the ability </w:t>
+      </w:r>
+      <w:r>
+        <w:t>R</w:t>
+      </w:r>
+      <w:r>
+        <w:t xml:space="preserve"> and limit the user only to </w:t>
+      </w:r>
+      <w:r>
+        <w:t>R</w:t>
+      </w:r>
+      <w:r>
+        <w:t>)</w:t>
+      </w:r>
+    </w:p>
+    <w:p>
+      <w:r>
+        <w:lastRenderedPageBreak/>
+        <w:t>[(if another ability is pressed) No, you already know how its casted. Please cast the last ability by pressing R]</w:t>
+      </w:r>
+    </w:p>
+    <w:p>
+      <w:r>
+        <w:t>(Uses the ability)</w:t>
+      </w:r>
+    </w:p>
+    <w:p>
+      <w:pPr>
+        <w:pStyle w:val="Heading2"/>
+      </w:pPr>
+      <w:r>
+        <w:t>Swap abilities</w:t>
+      </w:r>
+    </w:p>
+    <w:p>
+      <w:r>
+        <w:t xml:space="preserve">Great job!!! </w:t>
+      </w:r>
+      <w:r>
+        <w:t>Your ability’s strength is dependent</w:t>
       </w:r>
       <w:bookmarkStart w:id="0" w:name="_GoBack"/>
       <w:bookmarkEnd w:id="0"/>
       <w:r>
-        <w:t>.</w:t>
-      </w:r>
-    </w:p>
-    <w:p>
-      <w:r>
-        <w:t xml:space="preserve">Great! Now try to zoom in and out </w:t>
-      </w:r>
-      <w:r>
-        <w:t xml:space="preserve">of </w:t>
-      </w:r>
-      <w:r>
-        <w:t xml:space="preserve">the </w:t>
-      </w:r>
-      <w:r>
-        <w:t>knight</w:t>
-      </w:r>
-      <w:r>
-        <w:t>.</w:t>
-      </w:r>
-    </w:p>
-    <w:p/>
-    <w:p>
-      <w:r>
-        <w:t xml:space="preserve">Now try to </w:t>
-      </w:r>
-      <w:r>
-        <w:t xml:space="preserve">rotate </w:t>
-      </w:r>
-      <w:r>
-        <w:t>camera around the character.</w:t>
-      </w:r>
-    </w:p>
-    <w:p>
-      <w:r>
-        <w:t>Nice work! You can use the mouse to rotate the character to face in a different direction</w:t>
-      </w:r>
-    </w:p>
-    <w:p>
-      <w:pPr>
-        <w:pStyle w:val="Heading1"/>
-      </w:pPr>
-      <w:r>
-        <w:t>Abilities</w:t>
-      </w:r>
-    </w:p>
-    <w:p>
-      <w:r>
-        <w:t>Great, now that you have master the basic mechanics</w:t>
-      </w:r>
-      <w:r>
-        <w:t>. G</w:t>
-      </w:r>
-      <w:r>
-        <w:t xml:space="preserve">o and pick up </w:t>
-      </w:r>
-      <w:r>
-        <w:t>these three items</w:t>
-      </w:r>
-      <w:r>
-        <w:t>.</w:t>
-      </w:r>
-    </w:p>
-    <w:p>
-      <w:r>
-        <w:t>(Picks up the card</w:t>
-      </w:r>
-      <w:r>
-        <w:t>s</w:t>
-      </w:r>
-      <w:r>
-        <w:t>)</w:t>
-      </w:r>
-    </w:p>
-    <w:p>
-      <w:pPr>
-        <w:pStyle w:val="Heading2"/>
-      </w:pPr>
-      <w:r>
-        <w:t>Ability Q (Blade Rain)</w:t>
-      </w:r>
-    </w:p>
-    <w:p>
-      <w:r>
-        <w:t xml:space="preserve">You have gain three new abilities. </w:t>
-      </w:r>
-      <w:r>
-        <w:t xml:space="preserve">Follow the arrow </w:t>
-      </w:r>
-      <w:r>
-        <w:t>to the</w:t>
-      </w:r>
-      <w:r>
-        <w:t xml:space="preserve"> highlighted</w:t>
-      </w:r>
-      <w:r>
-        <w:t xml:space="preserve"> circle</w:t>
-      </w:r>
-      <w:r>
-        <w:t>.</w:t>
-      </w:r>
-    </w:p>
-    <w:p>
-      <w:r>
-        <w:t>Now, cast</w:t>
-      </w:r>
-      <w:r>
-        <w:t xml:space="preserve"> your ability</w:t>
-      </w:r>
-    </w:p>
-    <w:p>
-      <w:r>
-        <w:t>(Highlights the ability Q and limit the user only to Q)</w:t>
-      </w:r>
-    </w:p>
-    <w:p>
-      <w:r>
-        <w:t>[(if another ability is pressed) No, you are not allowed to cast that ability at this time. We will come to it in short time]</w:t>
-      </w:r>
-    </w:p>
-    <w:p>
-      <w:pPr>
-        <w:pStyle w:val="Heading2"/>
-      </w:pPr>
-      <w:r>
-        <w:t>Ability E (Wall raise)</w:t>
-      </w:r>
-    </w:p>
-    <w:p>
-      <w:r>
-        <w:t xml:space="preserve">Great Job. </w:t>
-      </w:r>
-      <w:r>
-        <w:t>Th</w:t>
-      </w:r>
-      <w:r>
-        <w:t>e ability you have casted is called</w:t>
-      </w:r>
-      <w:r>
-        <w:t xml:space="preserve"> Blade Rain.</w:t>
-      </w:r>
-      <w:r>
-        <w:t xml:space="preserve"> Now try and cast the next ability </w:t>
-      </w:r>
-    </w:p>
-    <w:p>
-      <w:r>
-        <w:t xml:space="preserve"> </w:t>
-      </w:r>
-      <w:r>
-        <w:t>(Highlights the ability E and limit the user only to E)</w:t>
-      </w:r>
-    </w:p>
-    <w:p>
-      <w:r>
-        <w:t>[(if another ability is pressed) No, you are not allowed to cast that ability at this time. We will come to it in short time]</w:t>
-      </w:r>
-    </w:p>
-    <w:p>
-      <w:r>
-        <w:t xml:space="preserve">Nice work. Now you have blocked the passage for your opponents. </w:t>
-      </w:r>
-      <w:r>
-        <w:t>Now t</w:t>
-      </w:r>
-      <w:r>
-        <w:t>hey have to find another way to get to you.</w:t>
-      </w:r>
-    </w:p>
-    <w:p>
-      <w:pPr>
-        <w:pStyle w:val="Heading2"/>
-      </w:pPr>
-      <w:r>
-        <w:t>Ability R (Impalement)</w:t>
-      </w:r>
-    </w:p>
-    <w:p>
-      <w:r>
-        <w:t>Cast your last ability on the skeleton.</w:t>
-      </w:r>
-    </w:p>
-    <w:p>
-      <w:r>
-        <w:t xml:space="preserve"> (Highlights the ability </w:t>
-      </w:r>
-      <w:r>
-        <w:t>R</w:t>
-      </w:r>
-      <w:r>
-        <w:t xml:space="preserve"> and limit the user only to </w:t>
-      </w:r>
-      <w:r>
-        <w:t>R</w:t>
-      </w:r>
-      <w:r>
-        <w:t>)</w:t>
-      </w:r>
-    </w:p>
-    <w:p>
-      <w:r>
-        <w:lastRenderedPageBreak/>
-        <w:t>[(if another ability is pressed) No, you already know how its casted. Please cast the last ability by pressing R]</w:t>
-      </w:r>
-    </w:p>
-    <w:p>
-      <w:r>
-        <w:t>(Uses the ability)</w:t>
-      </w:r>
-    </w:p>
-    <w:p>
-      <w:pPr>
-        <w:pStyle w:val="Heading2"/>
-      </w:pPr>
-      <w:r>
-        <w:t>Swap abilities</w:t>
-      </w:r>
-    </w:p>
-    <w:p>
-      <w:r>
-        <w:t xml:space="preserve">Great job!!! You have just </w:t>
-      </w:r>
-      <w:r>
-        <w:t>levelled</w:t>
-      </w:r>
-      <w:r>
-        <w:t xml:space="preserve"> up your </w:t>
-      </w:r>
-      <w:r>
-        <w:t>last ability slot</w:t>
-      </w:r>
-      <w:r>
-        <w:t xml:space="preserve">. You can swap your ability to another slot but only if it is not cooldown. Swap your </w:t>
+        <w:t xml:space="preserve"> on the level of your slot. </w:t>
+      </w:r>
+      <w:r>
+        <w:t xml:space="preserve">You can swap your ability to another slot but only if it is not cooldown. Swap your </w:t>
       </w:r>
       <w:r>
         <w:t>first ability</w:t>
@@ -448,8 +420,13 @@
       </w:r>
     </w:p>
     <w:p>
-      <w:r>
-        <w:t>Ahhh yes. I forgot. You don’t have a free slot. You have to discard an ability in order to free up a slot. Now activate discard operation and select the card you wish to through away. Then pick up the new ability.</w:t>
+      <w:proofErr w:type="spellStart"/>
+      <w:r>
+        <w:t>Ahhh</w:t>
+      </w:r>
+      <w:proofErr w:type="spellEnd"/>
+      <w:r>
+        <w:t xml:space="preserve"> yes. I forgot. You don’t have a free slot. You have to discard an ability in order to free up a slot. Now activate discard operation and select the card you wish to through away. Then pick up the new ability.</w:t>
       </w:r>
     </w:p>
     <w:p>
@@ -625,7 +602,15 @@
     </w:p>
     <w:p>
       <w:r>
-        <w:t>[(if player dies) Remember that these traps can also harmful to you and allies. Ill only be this nice to you once, since its your first try (Respawn player at safe location)]</w:t>
+        <w:t xml:space="preserve">[(if player dies) Remember that these traps can also harmful to you and allies. Ill only be this nice to you once, since </w:t>
+      </w:r>
+      <w:proofErr w:type="spellStart"/>
+      <w:r>
+        <w:t>its</w:t>
+      </w:r>
+      <w:proofErr w:type="spellEnd"/>
+      <w:r>
+        <w:t xml:space="preserve"> your first try (Respawn player at safe location)]</w:t>
       </w:r>
     </w:p>
     <w:p/>

</xml_diff>

<commit_message>
Updated Tutorial. Improved Knight
</commit_message>
<xml_diff>
--- a/Assests/Tutorial briefing/Tutorial guidance.docx
+++ b/Assests/Tutorial briefing/Tutorial guidance.docx
@@ -6,6 +6,8 @@
       <w:pPr>
         <w:pStyle w:val="Heading1"/>
       </w:pPr>
+      <w:bookmarkStart w:id="0" w:name="_GoBack"/>
+      <w:bookmarkEnd w:id="0"/>
       <w:r>
         <w:t>Introduction</w:t>
       </w:r>
@@ -305,12 +307,7 @@
         <w:t xml:space="preserve">Great job!!! </w:t>
       </w:r>
       <w:r>
-        <w:t>Your ability’s strength is dependent</w:t>
-      </w:r>
-      <w:bookmarkStart w:id="0" w:name="_GoBack"/>
-      <w:bookmarkEnd w:id="0"/>
-      <w:r>
-        <w:t xml:space="preserve"> on the level of your slot. </w:t>
+        <w:t xml:space="preserve">Your ability’s strength is dependent on the level of your slot. </w:t>
       </w:r>
       <w:r>
         <w:t xml:space="preserve">You can swap your ability to another slot but only if it is not cooldown. Swap your </w:t>
@@ -513,7 +510,16 @@
     </w:p>
     <w:p>
       <w:r>
-        <w:t>Strike down the skeleton.</w:t>
+        <w:t>Strike down the skeleton</w:t>
+      </w:r>
+      <w:r>
+        <w:t xml:space="preserve"> the incoming skeleton</w:t>
+      </w:r>
+      <w:r>
+        <w:t>.</w:t>
+      </w:r>
+      <w:r>
+        <w:t xml:space="preserve"> </w:t>
       </w:r>
     </w:p>
     <w:p>

</xml_diff>

<commit_message>
Added: Healing ability added as the 4th ability of the tutorial Added: Healing ability can heal player and gives xp by the amount it is healing the player.
Updated: Gameplay UI by adding Healthbar and XP bar
Updated: Tutorial expanded untill the ability drop and health pickup

Fixed:  Player can proceed further than intended in tutorial by spamming the ability keys when needs to be activated
Fixed: Player no longer gets XP extra XP from dead skeletons
Fixed: Player must stand still when the abilities has to be casted and only then.
</commit_message>
<xml_diff>
--- a/Assests/Tutorial briefing/Tutorial guidance.docx
+++ b/Assests/Tutorial briefing/Tutorial guidance.docx
@@ -122,517 +122,678 @@
     </w:p>
     <w:p>
       <w:pPr>
+        <w:pStyle w:val="Heading2"/>
+      </w:pPr>
+      <w:r>
+        <w:t>Ability Q (Blade Rain)</w:t>
+      </w:r>
+    </w:p>
+    <w:p>
+      <w:r>
+        <w:t>Great, now that you have</w:t>
+      </w:r>
+      <w:r>
+        <w:t xml:space="preserve"> learned</w:t>
+      </w:r>
+      <w:r>
+        <w:t xml:space="preserve"> the basic mechanics</w:t>
+      </w:r>
+      <w:r>
+        <w:t>. G</w:t>
+      </w:r>
+      <w:r>
+        <w:t xml:space="preserve">o </w:t>
+      </w:r>
+      <w:r>
+        <w:t>to the next highlighted location</w:t>
+      </w:r>
+    </w:p>
+    <w:p>
+      <w:r>
+        <w:t>(Player goes to the highlighted location)</w:t>
+      </w:r>
+    </w:p>
+    <w:p>
+      <w:r>
+        <w:t>Now pick up the ability</w:t>
+      </w:r>
+    </w:p>
+    <w:p>
+      <w:r>
+        <w:t>(Picks up the card</w:t>
+      </w:r>
+      <w:r>
+        <w:t>s</w:t>
+      </w:r>
+      <w:r>
+        <w:t>)</w:t>
+      </w:r>
+    </w:p>
+    <w:p>
+      <w:r>
+        <w:t>Cast your ability unto the skeleton.</w:t>
+      </w:r>
+    </w:p>
+    <w:p>
+      <w:r>
+        <w:t>(Casts the ability)</w:t>
+      </w:r>
+    </w:p>
+    <w:p>
+      <w:r>
+        <w:t xml:space="preserve">Nice… This ability damages all </w:t>
+      </w:r>
+      <w:r>
+        <w:t>enemies</w:t>
+      </w:r>
+      <w:r>
+        <w:t xml:space="preserve"> in a certain radius</w:t>
+      </w:r>
+      <w:r>
+        <w:t xml:space="preserve"> as well as ignoring friendlies</w:t>
+      </w:r>
+      <w:r>
+        <w:t>.</w:t>
+      </w:r>
+      <w:r>
+        <w:t xml:space="preserve"> </w:t>
+      </w:r>
+      <w:proofErr w:type="gramStart"/>
+      <w:r>
+        <w:t>Also</w:t>
+      </w:r>
+      <w:proofErr w:type="gramEnd"/>
+      <w:r>
+        <w:t xml:space="preserve"> by using your abilities effectively will grant the ability experience and will level up the slot. Making the ability stronger in that specific slot.</w:t>
+      </w:r>
+    </w:p>
+    <w:p>
+      <w:pPr>
+        <w:pStyle w:val="Heading2"/>
+      </w:pPr>
+      <w:r>
+        <w:t>Ability E (Wall raise)</w:t>
+      </w:r>
+    </w:p>
+    <w:p>
+      <w:r>
+        <w:t xml:space="preserve">Go to the next </w:t>
+      </w:r>
+      <w:r>
+        <w:t>highlighted</w:t>
+      </w:r>
+      <w:r>
+        <w:t xml:space="preserve"> circle</w:t>
+      </w:r>
+      <w:r>
+        <w:t>.</w:t>
+      </w:r>
+    </w:p>
+    <w:p>
+      <w:r>
+        <w:t>Pickup you next ability</w:t>
+      </w:r>
+      <w:r>
+        <w:t>.</w:t>
+      </w:r>
+    </w:p>
+    <w:p>
+      <w:r>
+        <w:t>(Pickups up the ability)</w:t>
+      </w:r>
+    </w:p>
+    <w:p>
+      <w:r>
+        <w:t>Now, cast</w:t>
+      </w:r>
+      <w:r>
+        <w:t xml:space="preserve"> your ability</w:t>
+      </w:r>
+      <w:r>
+        <w:t xml:space="preserve"> in any direction</w:t>
+      </w:r>
+    </w:p>
+    <w:p>
+      <w:r>
+        <w:t>(Player casts ability E)</w:t>
+      </w:r>
+    </w:p>
+    <w:p>
+      <w:r>
+        <w:t>[(if another ability is pressed) No, you are not allowed to cast that ability at this time. We will come to it in short time]</w:t>
+      </w:r>
+    </w:p>
+    <w:p>
+      <w:r>
+        <w:t xml:space="preserve">Nice! </w:t>
+      </w:r>
+      <w:r>
+        <w:t>Now</w:t>
+      </w:r>
+      <w:r>
+        <w:t>,</w:t>
+      </w:r>
+      <w:r>
+        <w:t xml:space="preserve"> you have blocked the passage for your opponents</w:t>
+      </w:r>
+      <w:r>
+        <w:t xml:space="preserve"> and </w:t>
+      </w:r>
+      <w:r>
+        <w:t>they have to find another way to get to you</w:t>
+      </w:r>
+      <w:r>
+        <w:t>.</w:t>
+      </w:r>
+    </w:p>
+    <w:p>
+      <w:pPr>
+        <w:pStyle w:val="Heading2"/>
+      </w:pPr>
+      <w:r>
+        <w:lastRenderedPageBreak/>
+        <w:t>Ability R (Impalement)</w:t>
+      </w:r>
+    </w:p>
+    <w:p>
+      <w:r>
+        <w:t>Go to the next highlighted circle.</w:t>
+      </w:r>
+    </w:p>
+    <w:p>
+      <w:r>
+        <w:t xml:space="preserve"> (Go’s to the next location)</w:t>
+      </w:r>
+    </w:p>
+    <w:p>
+      <w:r>
+        <w:t>Pick up the next ability which is called impalement.</w:t>
+      </w:r>
+    </w:p>
+    <w:p>
+      <w:r>
+        <w:t xml:space="preserve"> </w:t>
+      </w:r>
+      <w:r>
+        <w:t>(</w:t>
+      </w:r>
+      <w:r>
+        <w:t>Picks up ability</w:t>
+      </w:r>
+      <w:r>
+        <w:t>)</w:t>
+      </w:r>
+    </w:p>
+    <w:p>
+      <w:r>
+        <w:t>Now cast your new ability unto the skeletons.</w:t>
+      </w:r>
+    </w:p>
+    <w:p>
+      <w:r>
+        <w:t>(casts ability to the skeletons)</w:t>
+      </w:r>
+    </w:p>
+    <w:p>
+      <w:r>
+        <w:t xml:space="preserve">Wow… You didn’t kill all of them. </w:t>
+      </w:r>
+      <w:proofErr w:type="spellStart"/>
+      <w:r>
+        <w:t>Mmmmmm</w:t>
+      </w:r>
+      <w:proofErr w:type="spellEnd"/>
+      <w:r>
+        <w:t>…</w:t>
+      </w:r>
+      <w:r>
+        <w:t xml:space="preserve"> </w:t>
+      </w:r>
+      <w:r>
+        <w:t>Let’s</w:t>
+      </w:r>
+      <w:r>
+        <w:t xml:space="preserve"> upgrade the ability a bit. Swap your Impalement ability</w:t>
+      </w:r>
+      <w:r>
+        <w:t xml:space="preserve">, which is </w:t>
+      </w:r>
+      <w:r>
+        <w:t xml:space="preserve">in the last ability slot, with the </w:t>
+      </w:r>
+      <w:r>
+        <w:t xml:space="preserve">ability </w:t>
+      </w:r>
+      <w:r>
+        <w:t>Blade Rain</w:t>
+      </w:r>
+      <w:r>
+        <w:t xml:space="preserve">, which is </w:t>
+      </w:r>
+      <w:r>
+        <w:t xml:space="preserve">your first slot. </w:t>
+      </w:r>
+    </w:p>
+    <w:p>
+      <w:r>
+        <w:t>(Swaps the ability)</w:t>
+      </w:r>
+    </w:p>
+    <w:p>
+      <w:r>
+        <w:t>Great. Since that is done, your impalement ability reacts as if it is a Level 6 ability in that slot. Now try again by casting the impalement ability.</w:t>
+      </w:r>
+    </w:p>
+    <w:p>
+      <w:r>
+        <w:t>(Indicate the abilities)</w:t>
+      </w:r>
+    </w:p>
+    <w:p>
+      <w:r>
+        <w:t>(Player casts ability)</w:t>
+      </w:r>
+    </w:p>
+    <w:p>
+      <w:r>
+        <w:t>Great stuff</w:t>
+      </w:r>
+      <w:r>
+        <w:t>.</w:t>
+      </w:r>
+      <w:r>
+        <w:t xml:space="preserve"> Now you have killed the skeletons</w:t>
+      </w:r>
+      <w:r>
+        <w:t>.</w:t>
+      </w:r>
+      <w:r>
+        <w:t xml:space="preserve"> Remember the ability’s strength is depending on the slot that it is placed in.</w:t>
+      </w:r>
+    </w:p>
+    <w:p>
+      <w:pPr>
         <w:pStyle w:val="Heading1"/>
       </w:pPr>
       <w:r>
-        <w:t>Abilities</w:t>
-      </w:r>
-    </w:p>
-    <w:p>
-      <w:r>
-        <w:t>Great, now that you have</w:t>
-      </w:r>
-      <w:r>
-        <w:t xml:space="preserve"> learned</w:t>
-      </w:r>
-      <w:r>
-        <w:t xml:space="preserve"> the basic mechanics</w:t>
-      </w:r>
-      <w:r>
-        <w:t>. G</w:t>
-      </w:r>
-      <w:r>
-        <w:t xml:space="preserve">o </w:t>
-      </w:r>
-      <w:r>
-        <w:t>to the next highlighted location</w:t>
-      </w:r>
-      <w:r>
-        <w:br/>
-        <w:t>(Player goes to the highlighted location</w:t>
-      </w:r>
+        <w:t>Fighting</w:t>
+      </w:r>
+    </w:p>
+    <w:p>
+      <w:r>
+        <w:t>Now l</w:t>
+      </w:r>
+      <w:r>
+        <w:t>et’s</w:t>
+      </w:r>
+      <w:r>
+        <w:t xml:space="preserve"> </w:t>
+      </w:r>
+      <w:r>
+        <w:t>learn you how to fight.</w:t>
+      </w:r>
+      <w:r>
+        <w:t xml:space="preserve"> </w:t>
+      </w:r>
+      <w:r>
+        <w:t>Go to the next indicated location.</w:t>
+      </w:r>
+    </w:p>
+    <w:p>
+      <w:r>
+        <w:t>(goes to the next location)</w:t>
+      </w:r>
+    </w:p>
+    <w:p>
+      <w:r>
+        <w:t>Now perform three basic strikes</w:t>
+      </w:r>
+    </w:p>
+    <w:p>
+      <w:r>
+        <w:t>(Perform three basic strikes)</w:t>
+      </w:r>
+    </w:p>
+    <w:p>
+      <w:r>
+        <w:t xml:space="preserve">Now perform three </w:t>
+      </w:r>
+      <w:r>
+        <w:t>blocks</w:t>
+      </w:r>
+    </w:p>
+    <w:p>
+      <w:r>
+        <w:t>(Perform three</w:t>
+      </w:r>
+      <w:r>
+        <w:t xml:space="preserve"> blocks</w:t>
+      </w:r>
+      <w:r>
+        <w:t>)</w:t>
+      </w:r>
+    </w:p>
+    <w:p>
+      <w:r>
+        <w:t xml:space="preserve">You can’t really practice in thin air. Let’s </w:t>
+      </w:r>
+      <w:r>
+        <w:t xml:space="preserve">get you </w:t>
+      </w:r>
+      <w:r>
+        <w:t>a real fight. In this case you will fight against a</w:t>
+      </w:r>
+      <w:r>
+        <w:t xml:space="preserve"> </w:t>
+      </w:r>
+      <w:r>
+        <w:t xml:space="preserve">skeleton. Defeat the skeleton using these tactics. </w:t>
+      </w:r>
+    </w:p>
+    <w:p>
+      <w:r>
+        <w:t>[(if player dies) No worries you’ll just try again. Since you are here to learn]</w:t>
+      </w:r>
+    </w:p>
+    <w:p>
+      <w:r>
+        <w:t>(Beats the skeleton)</w:t>
+      </w:r>
+    </w:p>
+    <w:p>
+      <w:pPr>
+        <w:pStyle w:val="Heading1"/>
+      </w:pPr>
+      <w:r>
+        <w:t>Discarding Ability</w:t>
+      </w:r>
+    </w:p>
+    <w:p>
+      <w:r>
+        <w:t>Nice work</w:t>
+      </w:r>
+      <w:r>
+        <w:t xml:space="preserve">… You can combine your attacks with your abilities. </w:t>
+      </w:r>
+      <w:proofErr w:type="spellStart"/>
+      <w:r>
+        <w:t>Mmmm</w:t>
+      </w:r>
+      <w:proofErr w:type="spellEnd"/>
+      <w:r>
+        <w:t xml:space="preserve"> I can see you have lost some health. Here, pick the next ability and cast it on yourself.</w:t>
+      </w:r>
+    </w:p>
+    <w:p>
+      <w:r>
+        <w:t xml:space="preserve">(Tries to </w:t>
+      </w:r>
+      <w:r>
+        <w:t>pick up</w:t>
+      </w:r>
+      <w:r>
+        <w:t xml:space="preserve"> next ability)</w:t>
+      </w:r>
+    </w:p>
+    <w:p>
+      <w:proofErr w:type="spellStart"/>
+      <w:r>
+        <w:t>Ooohhhh</w:t>
+      </w:r>
+      <w:proofErr w:type="spellEnd"/>
+      <w:r>
+        <w:t xml:space="preserve"> yeah silly of me. Your slots are currently full</w:t>
+      </w:r>
+      <w:r>
+        <w:t xml:space="preserve"> and</w:t>
+      </w:r>
+      <w:r>
+        <w:t xml:space="preserve"> you need to drop an ability first</w:t>
+      </w:r>
+      <w:r>
+        <w:t>,</w:t>
+      </w:r>
+      <w:r>
+        <w:t xml:space="preserve"> in order to </w:t>
+      </w:r>
+      <w:r>
+        <w:t xml:space="preserve">pick up </w:t>
+      </w:r>
+      <w:r>
+        <w:t>a new ability</w:t>
+      </w:r>
+      <w:r>
+        <w:t xml:space="preserve">. Quickly drop an ability and </w:t>
+      </w:r>
+      <w:r>
+        <w:t>pick up</w:t>
+      </w:r>
+      <w:r>
+        <w:t xml:space="preserve"> the next ability.</w:t>
+      </w:r>
+    </w:p>
+    <w:p>
+      <w:r>
+        <w:lastRenderedPageBreak/>
+        <w:t>(Indicate the drop button)</w:t>
+      </w:r>
+    </w:p>
+    <w:p>
+      <w:r>
+        <w:t>(Indicate to select an ability)</w:t>
+      </w:r>
+    </w:p>
+    <w:p>
+      <w:r>
+        <w:t>(Player drops an ability)</w:t>
+      </w:r>
+    </w:p>
+    <w:p>
+      <w:r>
+        <w:t>(player pickups up ability)</w:t>
+      </w:r>
+    </w:p>
+    <w:p>
+      <w:r>
+        <w:t>Nice work. Now quickly heal yourself.</w:t>
+      </w:r>
+    </w:p>
+    <w:p>
+      <w:r>
+        <w:t>(player cast ability and heals itself)</w:t>
+      </w:r>
+    </w:p>
+    <w:p>
+      <w:pPr>
+        <w:pStyle w:val="Heading1"/>
+      </w:pPr>
+      <w:r>
+        <w:t>Activating Traps</w:t>
+      </w:r>
+    </w:p>
+    <w:p>
+      <w:r>
+        <w:t xml:space="preserve">Great job! </w:t>
+      </w:r>
+      <w:r>
+        <w:t>Looks like y</w:t>
+      </w:r>
+      <w:r>
+        <w:t>ou have earned some points</w:t>
+      </w:r>
+      <w:r>
+        <w:t xml:space="preserve"> from killing all those skeletons</w:t>
+      </w:r>
+      <w:r>
+        <w:t xml:space="preserve">. You can use these points to activate various traps </w:t>
+      </w:r>
+      <w:r>
+        <w:t xml:space="preserve">that is </w:t>
+      </w:r>
+      <w:r>
+        <w:t>placed in the area.</w:t>
+      </w:r>
+    </w:p>
+    <w:p>
+      <w:r>
+        <w:t>Let me introduce to you</w:t>
+      </w:r>
+      <w:r>
+        <w:t xml:space="preserve"> the first trap.</w:t>
+      </w:r>
+      <w:r>
+        <w:t xml:space="preserve"> Go to your next location to see what it is.</w:t>
+      </w:r>
+    </w:p>
+    <w:p>
+      <w:r>
+        <w:t>(Go to location)</w:t>
+      </w:r>
+    </w:p>
+    <w:p>
+      <w:r>
+        <w:t xml:space="preserve">This is the spinning blades. </w:t>
+      </w:r>
+      <w:r>
+        <w:t xml:space="preserve">The green circle </w:t>
+      </w:r>
+      <w:r>
+        <w:t xml:space="preserve">of a trap </w:t>
+      </w:r>
+      <w:r>
+        <w:t>indicates the radius in which you can activate it</w:t>
+      </w:r>
+      <w:r>
+        <w:t xml:space="preserve"> in</w:t>
+      </w:r>
+      <w:r>
+        <w:t xml:space="preserve"> and the red is the damage radius. Now go and a</w:t>
+      </w:r>
+      <w:r>
+        <w:t xml:space="preserve">ctivate </w:t>
+      </w:r>
+      <w:r>
+        <w:t xml:space="preserve">the </w:t>
+      </w:r>
+      <w:r>
+        <w:t>trap.</w:t>
+      </w:r>
+    </w:p>
+    <w:p>
+      <w:r>
+        <w:t>(Activates it)</w:t>
+      </w:r>
+    </w:p>
+    <w:p>
+      <w:r>
+        <w:t xml:space="preserve">[(if player dies) Remember that these traps can also </w:t>
+      </w:r>
+      <w:r>
+        <w:t xml:space="preserve">be </w:t>
+      </w:r>
+      <w:r>
+        <w:t xml:space="preserve">harmful to you and allies. </w:t>
+      </w:r>
+      <w:r>
+        <w:t>Since you are here to learn</w:t>
+      </w:r>
+      <w:r>
+        <w:t>, I’ll help you back up</w:t>
+      </w:r>
+      <w:r>
+        <w:t>. (respawn player)</w:t>
+      </w:r>
+      <w:r>
+        <w:t>]</w:t>
+      </w:r>
+    </w:p>
+    <w:p>
+      <w:r>
+        <w:t>Great job</w:t>
+      </w:r>
+      <w:r>
+        <w:t>…(pause)</w:t>
+      </w:r>
+    </w:p>
+    <w:p>
+      <w:r>
+        <w:t xml:space="preserve">If a trap/friendly kills your target, you </w:t>
+      </w:r>
+      <w:r>
+        <w:t xml:space="preserve">will </w:t>
+      </w:r>
+      <w:r>
+        <w:t>only earn half of the points.</w:t>
+      </w:r>
+    </w:p>
+    <w:p>
+      <w:pPr>
+        <w:pStyle w:val="Heading1"/>
+      </w:pPr>
+      <w:r>
+        <w:t>Skill Menu</w:t>
+      </w:r>
+    </w:p>
+    <w:p>
+      <w:r>
+        <w:t xml:space="preserve">Oh, I see you have managed to level up during your training. Well that’s actually good then you were actually paying attention, I guess. </w:t>
+      </w:r>
+    </w:p>
+    <w:p>
+      <w:r>
+        <w:t xml:space="preserve">Open the </w:t>
+      </w:r>
+      <w:proofErr w:type="spellStart"/>
+      <w:r>
+        <w:t>skillmenu</w:t>
+      </w:r>
+      <w:proofErr w:type="spellEnd"/>
+    </w:p>
+    <w:p>
+      <w:r>
+        <w:t>(opens skill menu)</w:t>
+      </w:r>
+    </w:p>
+    <w:p>
+      <w:r>
+        <w:t xml:space="preserve">There are main sections in which you as the player can level up your character in the current game. </w:t>
+      </w:r>
+      <w:r>
+        <w:t>The skills you choose now in this game is only relevant to this game. Replaying this match or another map will reset skill menu.</w:t>
+      </w:r>
+    </w:p>
+    <w:p>
+      <w:r>
+        <w:t>Spend your skill point in any of the skill categories.</w:t>
+      </w:r>
+    </w:p>
+    <w:p>
+      <w:pPr>
+        <w:pStyle w:val="Heading1"/>
+      </w:pPr>
       <w:bookmarkStart w:id="0" w:name="_GoBack"/>
-      <w:bookmarkEnd w:id="0"/>
-      <w:r>
-        <w:t>)</w:t>
-      </w:r>
-    </w:p>
-    <w:p>
-      <w:r>
-        <w:t>(Picks up the card</w:t>
-      </w:r>
-      <w:r>
-        <w:t>s</w:t>
-      </w:r>
-      <w:r>
-        <w:t>)</w:t>
-      </w:r>
-    </w:p>
-    <w:p>
-      <w:pPr>
-        <w:pStyle w:val="Heading2"/>
-      </w:pPr>
-      <w:r>
-        <w:t>Ability Q (Blade Rain)</w:t>
-      </w:r>
-    </w:p>
-    <w:p>
-      <w:r>
-        <w:t xml:space="preserve">You have gain three new abilities. </w:t>
-      </w:r>
-      <w:r>
-        <w:t xml:space="preserve">Follow the arrow </w:t>
-      </w:r>
-      <w:r>
-        <w:t>to the</w:t>
-      </w:r>
-      <w:r>
-        <w:t xml:space="preserve"> highlighted</w:t>
-      </w:r>
-      <w:r>
-        <w:t xml:space="preserve"> circle</w:t>
-      </w:r>
-      <w:r>
-        <w:t>.</w:t>
-      </w:r>
-    </w:p>
-    <w:p>
-      <w:r>
-        <w:t>Now, cast</w:t>
-      </w:r>
-      <w:r>
-        <w:t xml:space="preserve"> your ability</w:t>
-      </w:r>
-    </w:p>
-    <w:p>
-      <w:r>
-        <w:t>(Highlights the ability Q and limit the user only to Q)</w:t>
-      </w:r>
-    </w:p>
-    <w:p>
-      <w:r>
-        <w:t>[(if another ability is pressed) No, you are not allowed to cast that ability at this time. We will come to it in short time]</w:t>
-      </w:r>
-    </w:p>
-    <w:p>
-      <w:pPr>
-        <w:pStyle w:val="Heading2"/>
-      </w:pPr>
-      <w:r>
-        <w:t>Ability E (Wall raise)</w:t>
-      </w:r>
-    </w:p>
-    <w:p>
-      <w:r>
-        <w:t xml:space="preserve">Great Job. </w:t>
-      </w:r>
-      <w:r>
-        <w:t>Th</w:t>
-      </w:r>
-      <w:r>
-        <w:t>e ability you have casted is called</w:t>
-      </w:r>
-      <w:r>
-        <w:t xml:space="preserve"> Blade Rain.</w:t>
-      </w:r>
-      <w:r>
-        <w:t xml:space="preserve"> Now try and cast the next ability </w:t>
-      </w:r>
-    </w:p>
-    <w:p>
-      <w:r>
-        <w:t xml:space="preserve"> </w:t>
-      </w:r>
-      <w:r>
-        <w:t>(Highlights the ability E and limit the user only to E)</w:t>
-      </w:r>
-    </w:p>
-    <w:p>
-      <w:r>
-        <w:t>[(if another ability is pressed) No, you are not allowed to cast that ability at this time. We will come to it in short time]</w:t>
-      </w:r>
-    </w:p>
-    <w:p>
-      <w:r>
-        <w:t xml:space="preserve">Nice work. Now you have blocked the passage for your opponents. </w:t>
+      <w:r>
+        <w:t>Finale</w:t>
+      </w:r>
+    </w:p>
+    <w:bookmarkEnd w:id="0"/>
+    <w:p>
+      <w:r>
+        <w:t xml:space="preserve">Great I believe my work is done and I have taught you what you need to know. </w:t>
       </w:r>
       <w:r>
         <w:t>Now t</w:t>
       </w:r>
       <w:r>
-        <w:t>hey have to find another way to get to you.</w:t>
-      </w:r>
-    </w:p>
-    <w:p>
-      <w:pPr>
-        <w:pStyle w:val="Heading2"/>
-      </w:pPr>
-      <w:r>
-        <w:t>Ability R (Impalement)</w:t>
-      </w:r>
-    </w:p>
-    <w:p>
-      <w:r>
-        <w:t>Cast your last ability on the skeleton.</w:t>
-      </w:r>
-    </w:p>
-    <w:p>
-      <w:r>
-        <w:t xml:space="preserve"> (Highlights the ability </w:t>
-      </w:r>
-      <w:r>
-        <w:t>R</w:t>
-      </w:r>
-      <w:r>
-        <w:t xml:space="preserve"> and limit the user only to </w:t>
-      </w:r>
-      <w:r>
-        <w:t>R</w:t>
-      </w:r>
-      <w:r>
-        <w:t>)</w:t>
-      </w:r>
-    </w:p>
-    <w:p>
-      <w:r>
-        <w:lastRenderedPageBreak/>
-        <w:t>[(if another ability is pressed) No, you already know how its casted. Please cast the last ability by pressing R]</w:t>
-      </w:r>
-    </w:p>
-    <w:p>
-      <w:r>
-        <w:t>(Uses the ability)</w:t>
-      </w:r>
-    </w:p>
-    <w:p>
-      <w:pPr>
-        <w:pStyle w:val="Heading2"/>
-      </w:pPr>
-      <w:r>
-        <w:t>Swap abilities</w:t>
-      </w:r>
-    </w:p>
-    <w:p>
-      <w:r>
-        <w:t xml:space="preserve">Great job!!! </w:t>
-      </w:r>
-      <w:r>
-        <w:t xml:space="preserve">Your ability’s strength is dependent on the level of your slot. </w:t>
-      </w:r>
-      <w:r>
-        <w:t xml:space="preserve">You can swap your ability to another slot but only if it is not cooldown. Swap your </w:t>
-      </w:r>
-      <w:r>
-        <w:t>first ability</w:t>
-      </w:r>
-      <w:r>
-        <w:t xml:space="preserve"> </w:t>
-      </w:r>
-      <w:r>
-        <w:t>with</w:t>
-      </w:r>
-      <w:r>
-        <w:t xml:space="preserve"> your </w:t>
-      </w:r>
-      <w:r>
-        <w:t>last ability</w:t>
-      </w:r>
-      <w:r>
-        <w:t>.</w:t>
-      </w:r>
-    </w:p>
-    <w:p>
-      <w:pPr>
-        <w:rPr>
-          <w:color w:val="2F5496" w:themeColor="accent1" w:themeShade="BF"/>
-        </w:rPr>
-      </w:pPr>
-      <w:r>
-        <w:rPr>
-          <w:color w:val="2F5496" w:themeColor="accent1" w:themeShade="BF"/>
-        </w:rPr>
-        <w:t>(Show the key of G as an indication what to press)</w:t>
-      </w:r>
-    </w:p>
-    <w:p>
-      <w:pPr>
-        <w:rPr>
-          <w:color w:val="2F5496" w:themeColor="accent1" w:themeShade="BF"/>
-        </w:rPr>
-      </w:pPr>
-      <w:r>
-        <w:rPr>
-          <w:color w:val="2F5496" w:themeColor="accent1" w:themeShade="BF"/>
-        </w:rPr>
-        <w:t>(when pressed highlights the ability slots)</w:t>
-      </w:r>
-    </w:p>
-    <w:p>
-      <w:pPr>
-        <w:rPr>
-          <w:color w:val="2F5496" w:themeColor="accent1" w:themeShade="BF"/>
-        </w:rPr>
-      </w:pPr>
-      <w:r>
-        <w:rPr>
-          <w:color w:val="2F5496" w:themeColor="accent1" w:themeShade="BF"/>
-        </w:rPr>
-        <w:t>(When a slot is selected indicate its selected)</w:t>
-      </w:r>
-    </w:p>
-    <w:p>
-      <w:r>
-        <w:t>(Swaps ability)</w:t>
-      </w:r>
-    </w:p>
-    <w:p>
-      <w:r>
-        <w:t xml:space="preserve">Nice work. As you can see your ability will now react as if it is a level </w:t>
-      </w:r>
-      <w:r>
-        <w:t>2</w:t>
-      </w:r>
-      <w:r>
-        <w:t xml:space="preserve"> ability. Your ability is dependent on the level of your slot</w:t>
-      </w:r>
-      <w:r>
-        <w:t xml:space="preserve"> in which it is placed</w:t>
-      </w:r>
-      <w:r>
-        <w:t xml:space="preserve">. </w:t>
-      </w:r>
-    </w:p>
-    <w:p>
-      <w:pPr>
-        <w:pStyle w:val="Heading2"/>
-      </w:pPr>
-      <w:r>
-        <w:t>Discard ability</w:t>
-      </w:r>
-    </w:p>
-    <w:p>
-      <w:r>
-        <w:t>Go and pick up your next ability.</w:t>
-      </w:r>
-    </w:p>
-    <w:p>
-      <w:r>
-        <w:t>(</w:t>
-      </w:r>
-      <w:r>
-        <w:t>Tries to p</w:t>
-      </w:r>
-      <w:r>
-        <w:t>icks up the card)</w:t>
-      </w:r>
-    </w:p>
-    <w:p>
-      <w:r>
-        <w:t>Ahhh yes. I forgot. You don’t have a free slot. You have to discard an ability in order to free up a slot. Now activate discard operation and select the card you wish to through away. Then pick up the new ability.</w:t>
-      </w:r>
-    </w:p>
-    <w:p>
-      <w:pPr>
-        <w:rPr>
-          <w:color w:val="2F5496" w:themeColor="accent1" w:themeShade="BF"/>
-        </w:rPr>
-      </w:pPr>
-      <w:r>
-        <w:rPr>
-          <w:color w:val="2F5496" w:themeColor="accent1" w:themeShade="BF"/>
-        </w:rPr>
-        <w:t xml:space="preserve">(Show the key of </w:t>
-      </w:r>
-      <w:r>
-        <w:rPr>
-          <w:color w:val="2F5496" w:themeColor="accent1" w:themeShade="BF"/>
-        </w:rPr>
-        <w:t>B</w:t>
-      </w:r>
-      <w:r>
-        <w:rPr>
-          <w:color w:val="2F5496" w:themeColor="accent1" w:themeShade="BF"/>
-        </w:rPr>
-        <w:t xml:space="preserve"> as an indication what to press)</w:t>
-      </w:r>
-    </w:p>
-    <w:p>
-      <w:pPr>
-        <w:rPr>
-          <w:color w:val="2F5496" w:themeColor="accent1" w:themeShade="BF"/>
-        </w:rPr>
-      </w:pPr>
-      <w:r>
-        <w:rPr>
-          <w:color w:val="2F5496" w:themeColor="accent1" w:themeShade="BF"/>
-        </w:rPr>
-        <w:t xml:space="preserve"> (when pressed highlights the ability slots)</w:t>
-      </w:r>
-    </w:p>
-    <w:p>
-      <w:r>
-        <w:t>(</w:t>
-      </w:r>
-      <w:r>
-        <w:t>Discard</w:t>
-      </w:r>
-      <w:r>
-        <w:t xml:space="preserve"> ability)</w:t>
-      </w:r>
-    </w:p>
-    <w:p>
-      <w:r>
-        <w:t>(Picks up the cards)</w:t>
+        <w:t>he rest is up to you.</w:t>
+      </w:r>
+    </w:p>
+    <w:p>
+      <w:r>
+        <w:t>You are allowed continue this tutorial if you want to. The tutorial will continue as a normal game and will go on as you’re trying to survive the as many waves as you can.</w:t>
       </w:r>
     </w:p>
     <w:p/>
-    <w:p>
-      <w:r>
-        <w:t>Great Job</w:t>
-      </w:r>
-      <w:r>
-        <w:t>.</w:t>
-      </w:r>
-    </w:p>
-    <w:p>
-      <w:pPr>
-        <w:pStyle w:val="Heading1"/>
-      </w:pPr>
-      <w:r>
-        <w:t>Fighting</w:t>
-      </w:r>
-    </w:p>
-    <w:p>
-      <w:r>
-        <w:t>Now l</w:t>
-      </w:r>
-      <w:r>
-        <w:t>et’s</w:t>
-      </w:r>
-      <w:r>
-        <w:t xml:space="preserve"> get you started on fighting an opponent.</w:t>
-      </w:r>
-    </w:p>
-    <w:p>
-      <w:r>
-        <w:t>Strike down the skeleton</w:t>
-      </w:r>
-      <w:r>
-        <w:t xml:space="preserve"> the incoming skeleton</w:t>
-      </w:r>
-      <w:r>
-        <w:t>.</w:t>
-      </w:r>
-      <w:r>
-        <w:t xml:space="preserve"> </w:t>
-      </w:r>
-    </w:p>
-    <w:p>
-      <w:r>
-        <w:t>(Strikes skeleton down)</w:t>
-      </w:r>
-    </w:p>
-    <w:p>
-      <w:r>
-        <w:t>Nice work. Now defend three attacks from</w:t>
-      </w:r>
-      <w:r>
-        <w:t xml:space="preserve"> </w:t>
-      </w:r>
-      <w:r>
-        <w:t xml:space="preserve">the </w:t>
-      </w:r>
-      <w:r>
-        <w:t xml:space="preserve">next </w:t>
-      </w:r>
-      <w:r>
-        <w:t>Skeleton</w:t>
-      </w:r>
-    </w:p>
-    <w:p>
-      <w:r>
-        <w:t xml:space="preserve">(Blocks of </w:t>
-      </w:r>
-      <w:r>
-        <w:t xml:space="preserve">three </w:t>
-      </w:r>
-      <w:r>
-        <w:t>attacks)</w:t>
-      </w:r>
-    </w:p>
-    <w:p>
-      <w:r>
-        <w:t>Now strike down the skeleton</w:t>
-      </w:r>
-      <w:r>
-        <w:t xml:space="preserve"> with your attacks</w:t>
-      </w:r>
-      <w:r>
-        <w:t xml:space="preserve"> or make use of your ability</w:t>
-      </w:r>
-    </w:p>
-    <w:p>
-      <w:r>
-        <w:t>(Strikes down skeleton)</w:t>
-      </w:r>
-    </w:p>
-    <w:p>
-      <w:pPr>
-        <w:pStyle w:val="Heading1"/>
-      </w:pPr>
-      <w:r>
-        <w:lastRenderedPageBreak/>
-        <w:t>Activating Traps</w:t>
-      </w:r>
-    </w:p>
-    <w:p>
-      <w:r>
-        <w:t>Great job! You have earned some points. You can use these points to activate various traps placed in the area.</w:t>
-      </w:r>
-    </w:p>
-    <w:p>
-      <w:r>
-        <w:t>Let me introduce to you</w:t>
-      </w:r>
-      <w:r>
-        <w:t xml:space="preserve"> to the first trap.  Go and activate your first trap.</w:t>
-      </w:r>
-    </w:p>
-    <w:p>
-      <w:r>
-        <w:t>(Activates it)</w:t>
-      </w:r>
-    </w:p>
-    <w:p>
-      <w:r>
-        <w:t xml:space="preserve"> </w:t>
-      </w:r>
-      <w:r>
-        <w:t>(Show skeleton running toward trap)</w:t>
-      </w:r>
-    </w:p>
-    <w:p>
-      <w:r>
-        <w:t>[(if player dies) Remember that these traps can also harmful to you and allies. Ill only be this nice to you once, since its your first try (Respawn player at safe location)]</w:t>
-      </w:r>
-    </w:p>
-    <w:p/>
-    <w:p>
-      <w:r>
-        <w:t xml:space="preserve">Great job. If a trap/friendly kills your target, you </w:t>
-      </w:r>
-      <w:r>
-        <w:t xml:space="preserve">will </w:t>
-      </w:r>
-      <w:r>
-        <w:t>only earn half of the points.</w:t>
-      </w:r>
-    </w:p>
-    <w:p>
-      <w:r>
-        <w:t>Great I believe my work is done and I have taught you what you need to know. The rest is up to you.</w:t>
-      </w:r>
-    </w:p>
     <w:sectPr>
       <w:pgSz w:w="11906" w:h="16838"/>
       <w:pgMar w:top="1440" w:right="1440" w:bottom="1440" w:left="1440" w:header="708" w:footer="708" w:gutter="0"/>

</xml_diff>